<commit_message>
CodeChef 4 to 8 sol
</commit_message>
<xml_diff>
--- a/CodeChef_py_ques.docx
+++ b/CodeChef_py_ques.docx
@@ -418,11 +418,1189 @@
         </w:drawing>
       </w:r>
     </w:p>
+    <w:p>
+      <w:pPr>
+        <w:rPr>
+          <w:b/>
+          <w:bCs/>
+        </w:rPr>
+      </w:pPr>
+      <w:r>
+        <w:rPr>
+          <w:b/>
+          <w:bCs/>
+          <w:noProof/>
+        </w:rPr>
+        <w:drawing>
+          <wp:anchor distT="0" distB="0" distL="114300" distR="114300" simplePos="0" relativeHeight="251667456" behindDoc="0" locked="0" layoutInCell="1" allowOverlap="1">
+            <wp:simplePos x="0" y="0"/>
+            <wp:positionH relativeFrom="margin">
+              <wp:posOffset>3254375</wp:posOffset>
+            </wp:positionH>
+            <wp:positionV relativeFrom="margin">
+              <wp:posOffset>843915</wp:posOffset>
+            </wp:positionV>
+            <wp:extent cx="3455670" cy="2110105"/>
+            <wp:effectExtent l="19050" t="0" r="0" b="0"/>
+            <wp:wrapSquare wrapText="bothSides"/>
+            <wp:docPr id="5" name="Picture 4"/>
+            <wp:cNvGraphicFramePr>
+              <a:graphicFrameLocks xmlns:a="http://schemas.openxmlformats.org/drawingml/2006/main" noChangeAspect="1"/>
+            </wp:cNvGraphicFramePr>
+            <a:graphic xmlns:a="http://schemas.openxmlformats.org/drawingml/2006/main">
+              <a:graphicData uri="http://schemas.openxmlformats.org/drawingml/2006/picture">
+                <pic:pic xmlns:pic="http://schemas.openxmlformats.org/drawingml/2006/picture">
+                  <pic:nvPicPr>
+                    <pic:cNvPr id="0" name="Picture 4"/>
+                    <pic:cNvPicPr>
+                      <a:picLocks noChangeAspect="1" noChangeArrowheads="1"/>
+                    </pic:cNvPicPr>
+                  </pic:nvPicPr>
+                  <pic:blipFill>
+                    <a:blip r:embed="rId6" cstate="print"/>
+                    <a:srcRect l="4648" t="18316" r="18928" b="18520"/>
+                    <a:stretch>
+                      <a:fillRect/>
+                    </a:stretch>
+                  </pic:blipFill>
+                  <pic:spPr bwMode="auto">
+                    <a:xfrm>
+                      <a:off x="0" y="0"/>
+                      <a:ext cx="3455670" cy="2110105"/>
+                    </a:xfrm>
+                    <a:prstGeom prst="rect">
+                      <a:avLst/>
+                    </a:prstGeom>
+                    <a:noFill/>
+                    <a:ln w="9525">
+                      <a:noFill/>
+                      <a:miter lim="800000"/>
+                      <a:headEnd/>
+                      <a:tailEnd/>
+                    </a:ln>
+                  </pic:spPr>
+                </pic:pic>
+              </a:graphicData>
+            </a:graphic>
+          </wp:anchor>
+        </w:drawing>
+      </w:r>
+      <w:r>
+        <w:rPr>
+          <w:b/>
+          <w:bCs/>
+          <w:noProof/>
+        </w:rPr>
+        <w:drawing>
+          <wp:anchor distT="0" distB="0" distL="114300" distR="114300" simplePos="0" relativeHeight="251666432" behindDoc="0" locked="0" layoutInCell="1" allowOverlap="1">
+            <wp:simplePos x="0" y="0"/>
+            <wp:positionH relativeFrom="margin">
+              <wp:posOffset>-839470</wp:posOffset>
+            </wp:positionH>
+            <wp:positionV relativeFrom="margin">
+              <wp:posOffset>661035</wp:posOffset>
+            </wp:positionV>
+            <wp:extent cx="3968750" cy="2369820"/>
+            <wp:effectExtent l="19050" t="0" r="0" b="0"/>
+            <wp:wrapSquare wrapText="bothSides"/>
+            <wp:docPr id="6" name="Picture 1"/>
+            <wp:cNvGraphicFramePr>
+              <a:graphicFrameLocks xmlns:a="http://schemas.openxmlformats.org/drawingml/2006/main" noChangeAspect="1"/>
+            </wp:cNvGraphicFramePr>
+            <a:graphic xmlns:a="http://schemas.openxmlformats.org/drawingml/2006/main">
+              <a:graphicData uri="http://schemas.openxmlformats.org/drawingml/2006/picture">
+                <pic:pic xmlns:pic="http://schemas.openxmlformats.org/drawingml/2006/picture">
+                  <pic:nvPicPr>
+                    <pic:cNvPr id="0" name="Picture 1"/>
+                    <pic:cNvPicPr>
+                      <a:picLocks noChangeAspect="1" noChangeArrowheads="1"/>
+                    </pic:cNvPicPr>
+                  </pic:nvPicPr>
+                  <pic:blipFill>
+                    <a:blip r:embed="rId7" cstate="print"/>
+                    <a:srcRect t="15368" r="14177" b="8211"/>
+                    <a:stretch>
+                      <a:fillRect/>
+                    </a:stretch>
+                  </pic:blipFill>
+                  <pic:spPr bwMode="auto">
+                    <a:xfrm>
+                      <a:off x="0" y="0"/>
+                      <a:ext cx="3968750" cy="2369820"/>
+                    </a:xfrm>
+                    <a:prstGeom prst="rect">
+                      <a:avLst/>
+                    </a:prstGeom>
+                    <a:noFill/>
+                    <a:ln w="9525">
+                      <a:noFill/>
+                      <a:miter lim="800000"/>
+                      <a:headEnd/>
+                      <a:tailEnd/>
+                    </a:ln>
+                  </pic:spPr>
+                </pic:pic>
+              </a:graphicData>
+            </a:graphic>
+          </wp:anchor>
+        </w:drawing>
+      </w:r>
+      <w:proofErr w:type="spellStart"/>
+      <w:r>
+        <w:rPr>
+          <w:b/>
+          <w:bCs/>
+        </w:rPr>
+        <w:t>Ques</w:t>
+      </w:r>
+      <w:proofErr w:type="spellEnd"/>
+      <w:r>
+        <w:rPr>
+          <w:b/>
+          <w:bCs/>
+        </w:rPr>
+        <w:t xml:space="preserve"> 4</w:t>
+      </w:r>
+      <w:r>
+        <w:rPr>
+          <w:b/>
+          <w:bCs/>
+        </w:rPr>
+        <w:t>_CodeChef</w:t>
+      </w:r>
+    </w:p>
+    <w:p>
+      <w:r>
+        <w:rPr>
+          <w:noProof/>
+        </w:rPr>
+        <w:drawing>
+          <wp:anchor distT="0" distB="0" distL="114300" distR="114300" simplePos="0" relativeHeight="251669504" behindDoc="0" locked="0" layoutInCell="1" allowOverlap="1">
+            <wp:simplePos x="0" y="0"/>
+            <wp:positionH relativeFrom="margin">
+              <wp:posOffset>3141980</wp:posOffset>
+            </wp:positionH>
+            <wp:positionV relativeFrom="margin">
+              <wp:posOffset>7097395</wp:posOffset>
+            </wp:positionV>
+            <wp:extent cx="2983865" cy="1294130"/>
+            <wp:effectExtent l="19050" t="0" r="6985" b="0"/>
+            <wp:wrapSquare wrapText="bothSides"/>
+            <wp:docPr id="9" name="Picture 4"/>
+            <wp:cNvGraphicFramePr>
+              <a:graphicFrameLocks xmlns:a="http://schemas.openxmlformats.org/drawingml/2006/main" noChangeAspect="1"/>
+            </wp:cNvGraphicFramePr>
+            <a:graphic xmlns:a="http://schemas.openxmlformats.org/drawingml/2006/main">
+              <a:graphicData uri="http://schemas.openxmlformats.org/drawingml/2006/picture">
+                <pic:pic xmlns:pic="http://schemas.openxmlformats.org/drawingml/2006/picture">
+                  <pic:nvPicPr>
+                    <pic:cNvPr id="0" name="Picture 4"/>
+                    <pic:cNvPicPr>
+                      <a:picLocks noChangeAspect="1" noChangeArrowheads="1"/>
+                    </pic:cNvPicPr>
+                  </pic:nvPicPr>
+                  <pic:blipFill>
+                    <a:blip r:embed="rId10" cstate="print"/>
+                    <a:srcRect l="5241" t="13895" r="5423" b="40390"/>
+                    <a:stretch>
+                      <a:fillRect/>
+                    </a:stretch>
+                  </pic:blipFill>
+                  <pic:spPr bwMode="auto">
+                    <a:xfrm>
+                      <a:off x="0" y="0"/>
+                      <a:ext cx="2983865" cy="1294130"/>
+                    </a:xfrm>
+                    <a:prstGeom prst="rect">
+                      <a:avLst/>
+                    </a:prstGeom>
+                    <a:noFill/>
+                    <a:ln w="9525">
+                      <a:noFill/>
+                      <a:miter lim="800000"/>
+                      <a:headEnd/>
+                      <a:tailEnd/>
+                    </a:ln>
+                  </pic:spPr>
+                </pic:pic>
+              </a:graphicData>
+            </a:graphic>
+          </wp:anchor>
+        </w:drawing>
+      </w:r>
+      <w:r>
+        <w:rPr>
+          <w:noProof/>
+        </w:rPr>
+        <w:drawing>
+          <wp:anchor distT="0" distB="0" distL="114300" distR="114300" simplePos="0" relativeHeight="251668480" behindDoc="0" locked="0" layoutInCell="1" allowOverlap="1">
+            <wp:simplePos x="0" y="0"/>
+            <wp:positionH relativeFrom="margin">
+              <wp:posOffset>-755015</wp:posOffset>
+            </wp:positionH>
+            <wp:positionV relativeFrom="margin">
+              <wp:posOffset>6639560</wp:posOffset>
+            </wp:positionV>
+            <wp:extent cx="3419475" cy="2018665"/>
+            <wp:effectExtent l="19050" t="0" r="9525" b="0"/>
+            <wp:wrapSquare wrapText="bothSides"/>
+            <wp:docPr id="8" name="Picture 1"/>
+            <wp:cNvGraphicFramePr>
+              <a:graphicFrameLocks xmlns:a="http://schemas.openxmlformats.org/drawingml/2006/main" noChangeAspect="1"/>
+            </wp:cNvGraphicFramePr>
+            <a:graphic xmlns:a="http://schemas.openxmlformats.org/drawingml/2006/main">
+              <a:graphicData uri="http://schemas.openxmlformats.org/drawingml/2006/picture">
+                <pic:pic xmlns:pic="http://schemas.openxmlformats.org/drawingml/2006/picture">
+                  <pic:nvPicPr>
+                    <pic:cNvPr id="0" name="Picture 1"/>
+                    <pic:cNvPicPr>
+                      <a:picLocks noChangeAspect="1" noChangeArrowheads="1"/>
+                    </pic:cNvPicPr>
+                  </pic:nvPicPr>
+                  <pic:blipFill>
+                    <a:blip r:embed="rId11" cstate="print"/>
+                    <a:srcRect l="5123" t="17053" r="12521" b="5263"/>
+                    <a:stretch>
+                      <a:fillRect/>
+                    </a:stretch>
+                  </pic:blipFill>
+                  <pic:spPr bwMode="auto">
+                    <a:xfrm>
+                      <a:off x="0" y="0"/>
+                      <a:ext cx="3419475" cy="2018665"/>
+                    </a:xfrm>
+                    <a:prstGeom prst="rect">
+                      <a:avLst/>
+                    </a:prstGeom>
+                    <a:noFill/>
+                    <a:ln w="9525">
+                      <a:noFill/>
+                      <a:miter lim="800000"/>
+                      <a:headEnd/>
+                      <a:tailEnd/>
+                    </a:ln>
+                  </pic:spPr>
+                </pic:pic>
+              </a:graphicData>
+            </a:graphic>
+          </wp:anchor>
+        </w:drawing>
+      </w:r>
+    </w:p>
+    <w:p/>
+    <w:p>
+      <w:pPr>
+        <w:rPr>
+          <w:b/>
+          <w:bCs/>
+        </w:rPr>
+      </w:pPr>
+      <w:r>
+        <w:rPr>
+          <w:b/>
+          <w:bCs/>
+          <w:noProof/>
+        </w:rPr>
+        <w:lastRenderedPageBreak/>
+        <w:drawing>
+          <wp:anchor distT="0" distB="0" distL="114300" distR="114300" simplePos="0" relativeHeight="251671552" behindDoc="0" locked="0" layoutInCell="1" allowOverlap="1">
+            <wp:simplePos x="0" y="0"/>
+            <wp:positionH relativeFrom="margin">
+              <wp:posOffset>3128010</wp:posOffset>
+            </wp:positionH>
+            <wp:positionV relativeFrom="margin">
+              <wp:posOffset>640080</wp:posOffset>
+            </wp:positionV>
+            <wp:extent cx="3575685" cy="1448435"/>
+            <wp:effectExtent l="19050" t="0" r="5715" b="0"/>
+            <wp:wrapSquare wrapText="bothSides"/>
+            <wp:docPr id="14" name="Picture 10"/>
+            <wp:cNvGraphicFramePr>
+              <a:graphicFrameLocks xmlns:a="http://schemas.openxmlformats.org/drawingml/2006/main" noChangeAspect="1"/>
+            </wp:cNvGraphicFramePr>
+            <a:graphic xmlns:a="http://schemas.openxmlformats.org/drawingml/2006/main">
+              <a:graphicData uri="http://schemas.openxmlformats.org/drawingml/2006/picture">
+                <pic:pic xmlns:pic="http://schemas.openxmlformats.org/drawingml/2006/picture">
+                  <pic:nvPicPr>
+                    <pic:cNvPr id="0" name="Picture 10"/>
+                    <pic:cNvPicPr>
+                      <a:picLocks noChangeAspect="1" noChangeArrowheads="1"/>
+                    </pic:cNvPicPr>
+                  </pic:nvPicPr>
+                  <pic:blipFill>
+                    <a:blip r:embed="rId12" cstate="print"/>
+                    <a:srcRect l="4767" t="21895" b="14728"/>
+                    <a:stretch>
+                      <a:fillRect/>
+                    </a:stretch>
+                  </pic:blipFill>
+                  <pic:spPr bwMode="auto">
+                    <a:xfrm>
+                      <a:off x="0" y="0"/>
+                      <a:ext cx="3575685" cy="1448435"/>
+                    </a:xfrm>
+                    <a:prstGeom prst="rect">
+                      <a:avLst/>
+                    </a:prstGeom>
+                    <a:noFill/>
+                    <a:ln w="9525">
+                      <a:noFill/>
+                      <a:miter lim="800000"/>
+                      <a:headEnd/>
+                      <a:tailEnd/>
+                    </a:ln>
+                  </pic:spPr>
+                </pic:pic>
+              </a:graphicData>
+            </a:graphic>
+          </wp:anchor>
+        </w:drawing>
+      </w:r>
+      <w:proofErr w:type="spellStart"/>
+      <w:r>
+        <w:rPr>
+          <w:b/>
+          <w:bCs/>
+        </w:rPr>
+        <w:t>Ques</w:t>
+      </w:r>
+      <w:proofErr w:type="spellEnd"/>
+      <w:r>
+        <w:rPr>
+          <w:b/>
+          <w:bCs/>
+        </w:rPr>
+        <w:t xml:space="preserve"> 5</w:t>
+      </w:r>
+      <w:r>
+        <w:rPr>
+          <w:b/>
+          <w:bCs/>
+        </w:rPr>
+        <w:t>_CodeChef</w:t>
+      </w:r>
+    </w:p>
+    <w:p>
+      <w:r>
+        <w:rPr>
+          <w:noProof/>
+        </w:rPr>
+        <w:drawing>
+          <wp:anchor distT="0" distB="0" distL="114300" distR="114300" simplePos="0" relativeHeight="251670528" behindDoc="0" locked="0" layoutInCell="1" allowOverlap="1">
+            <wp:simplePos x="0" y="0"/>
+            <wp:positionH relativeFrom="margin">
+              <wp:posOffset>-755015</wp:posOffset>
+            </wp:positionH>
+            <wp:positionV relativeFrom="margin">
+              <wp:posOffset>393700</wp:posOffset>
+            </wp:positionV>
+            <wp:extent cx="3715385" cy="1814195"/>
+            <wp:effectExtent l="19050" t="0" r="0" b="0"/>
+            <wp:wrapSquare wrapText="bothSides"/>
+            <wp:docPr id="13" name="Picture 7"/>
+            <wp:cNvGraphicFramePr>
+              <a:graphicFrameLocks xmlns:a="http://schemas.openxmlformats.org/drawingml/2006/main" noChangeAspect="1"/>
+            </wp:cNvGraphicFramePr>
+            <a:graphic xmlns:a="http://schemas.openxmlformats.org/drawingml/2006/main">
+              <a:graphicData uri="http://schemas.openxmlformats.org/drawingml/2006/picture">
+                <pic:pic xmlns:pic="http://schemas.openxmlformats.org/drawingml/2006/picture">
+                  <pic:nvPicPr>
+                    <pic:cNvPr id="0" name="Picture 7"/>
+                    <pic:cNvPicPr>
+                      <a:picLocks noChangeAspect="1" noChangeArrowheads="1"/>
+                    </pic:cNvPicPr>
+                  </pic:nvPicPr>
+                  <pic:blipFill>
+                    <a:blip r:embed="rId13" cstate="print"/>
+                    <a:srcRect l="4294" t="20421" r="4950" b="13053"/>
+                    <a:stretch>
+                      <a:fillRect/>
+                    </a:stretch>
+                  </pic:blipFill>
+                  <pic:spPr bwMode="auto">
+                    <a:xfrm>
+                      <a:off x="0" y="0"/>
+                      <a:ext cx="3715385" cy="1814195"/>
+                    </a:xfrm>
+                    <a:prstGeom prst="rect">
+                      <a:avLst/>
+                    </a:prstGeom>
+                    <a:noFill/>
+                    <a:ln w="9525">
+                      <a:noFill/>
+                      <a:miter lim="800000"/>
+                      <a:headEnd/>
+                      <a:tailEnd/>
+                    </a:ln>
+                  </pic:spPr>
+                </pic:pic>
+              </a:graphicData>
+            </a:graphic>
+          </wp:anchor>
+        </w:drawing>
+      </w:r>
+    </w:p>
+    <w:p>
+      <w:pPr>
+        <w:rPr>
+          <w:b/>
+          <w:bCs/>
+        </w:rPr>
+      </w:pPr>
+      <w:r>
+        <w:rPr>
+          <w:b/>
+          <w:bCs/>
+          <w:noProof/>
+        </w:rPr>
+        <w:drawing>
+          <wp:anchor distT="0" distB="0" distL="114300" distR="114300" simplePos="0" relativeHeight="251673600" behindDoc="0" locked="0" layoutInCell="1" allowOverlap="1">
+            <wp:simplePos x="0" y="0"/>
+            <wp:positionH relativeFrom="margin">
+              <wp:posOffset>3128010</wp:posOffset>
+            </wp:positionH>
+            <wp:positionV relativeFrom="margin">
+              <wp:posOffset>640080</wp:posOffset>
+            </wp:positionV>
+            <wp:extent cx="3575685" cy="1448435"/>
+            <wp:effectExtent l="19050" t="0" r="5715" b="0"/>
+            <wp:wrapSquare wrapText="bothSides"/>
+            <wp:docPr id="15" name="Picture 10"/>
+            <wp:cNvGraphicFramePr>
+              <a:graphicFrameLocks xmlns:a="http://schemas.openxmlformats.org/drawingml/2006/main" noChangeAspect="1"/>
+            </wp:cNvGraphicFramePr>
+            <a:graphic xmlns:a="http://schemas.openxmlformats.org/drawingml/2006/main">
+              <a:graphicData uri="http://schemas.openxmlformats.org/drawingml/2006/picture">
+                <pic:pic xmlns:pic="http://schemas.openxmlformats.org/drawingml/2006/picture">
+                  <pic:nvPicPr>
+                    <pic:cNvPr id="0" name="Picture 10"/>
+                    <pic:cNvPicPr>
+                      <a:picLocks noChangeAspect="1" noChangeArrowheads="1"/>
+                    </pic:cNvPicPr>
+                  </pic:nvPicPr>
+                  <pic:blipFill>
+                    <a:blip r:embed="rId12" cstate="print"/>
+                    <a:srcRect l="4767" t="21895" b="14728"/>
+                    <a:stretch>
+                      <a:fillRect/>
+                    </a:stretch>
+                  </pic:blipFill>
+                  <pic:spPr bwMode="auto">
+                    <a:xfrm>
+                      <a:off x="0" y="0"/>
+                      <a:ext cx="3575685" cy="1448435"/>
+                    </a:xfrm>
+                    <a:prstGeom prst="rect">
+                      <a:avLst/>
+                    </a:prstGeom>
+                    <a:noFill/>
+                    <a:ln w="9525">
+                      <a:noFill/>
+                      <a:miter lim="800000"/>
+                      <a:headEnd/>
+                      <a:tailEnd/>
+                    </a:ln>
+                  </pic:spPr>
+                </pic:pic>
+              </a:graphicData>
+            </a:graphic>
+          </wp:anchor>
+        </w:drawing>
+      </w:r>
+      <w:proofErr w:type="spellStart"/>
+      <w:r>
+        <w:rPr>
+          <w:b/>
+          <w:bCs/>
+        </w:rPr>
+        <w:t>Ques</w:t>
+      </w:r>
+      <w:proofErr w:type="spellEnd"/>
+      <w:r>
+        <w:rPr>
+          <w:b/>
+          <w:bCs/>
+        </w:rPr>
+        <w:t xml:space="preserve"> 6</w:t>
+      </w:r>
+      <w:r>
+        <w:rPr>
+          <w:b/>
+          <w:bCs/>
+        </w:rPr>
+        <w:t>_CodeChef</w:t>
+      </w:r>
+    </w:p>
+    <w:p>
+      <w:r>
+        <w:rPr>
+          <w:noProof/>
+        </w:rPr>
+        <w:drawing>
+          <wp:anchor distT="0" distB="0" distL="114300" distR="114300" simplePos="0" relativeHeight="251674624" behindDoc="0" locked="0" layoutInCell="1" allowOverlap="1">
+            <wp:simplePos x="0" y="0"/>
+            <wp:positionH relativeFrom="margin">
+              <wp:posOffset>-712471</wp:posOffset>
+            </wp:positionH>
+            <wp:positionV relativeFrom="margin">
+              <wp:posOffset>2827606</wp:posOffset>
+            </wp:positionV>
+            <wp:extent cx="3465928" cy="1962443"/>
+            <wp:effectExtent l="19050" t="0" r="1172" b="0"/>
+            <wp:wrapSquare wrapText="bothSides"/>
+            <wp:docPr id="16" name="Picture 13"/>
+            <wp:cNvGraphicFramePr>
+              <a:graphicFrameLocks xmlns:a="http://schemas.openxmlformats.org/drawingml/2006/main" noChangeAspect="1"/>
+            </wp:cNvGraphicFramePr>
+            <a:graphic xmlns:a="http://schemas.openxmlformats.org/drawingml/2006/main">
+              <a:graphicData uri="http://schemas.openxmlformats.org/drawingml/2006/picture">
+                <pic:pic xmlns:pic="http://schemas.openxmlformats.org/drawingml/2006/picture">
+                  <pic:nvPicPr>
+                    <pic:cNvPr id="0" name="Picture 13"/>
+                    <pic:cNvPicPr>
+                      <a:picLocks noChangeAspect="1" noChangeArrowheads="1"/>
+                    </pic:cNvPicPr>
+                  </pic:nvPicPr>
+                  <pic:blipFill>
+                    <a:blip r:embed="rId14" cstate="print"/>
+                    <a:srcRect l="4533" t="21263" r="17372" b="13263"/>
+                    <a:stretch>
+                      <a:fillRect/>
+                    </a:stretch>
+                  </pic:blipFill>
+                  <pic:spPr bwMode="auto">
+                    <a:xfrm>
+                      <a:off x="0" y="0"/>
+                      <a:ext cx="3465928" cy="1962443"/>
+                    </a:xfrm>
+                    <a:prstGeom prst="rect">
+                      <a:avLst/>
+                    </a:prstGeom>
+                    <a:noFill/>
+                    <a:ln w="9525">
+                      <a:noFill/>
+                      <a:miter lim="800000"/>
+                      <a:headEnd/>
+                      <a:tailEnd/>
+                    </a:ln>
+                  </pic:spPr>
+                </pic:pic>
+              </a:graphicData>
+            </a:graphic>
+          </wp:anchor>
+        </w:drawing>
+      </w:r>
+    </w:p>
+    <w:p>
+      <w:r>
+        <w:rPr>
+          <w:noProof/>
+        </w:rPr>
+        <w:drawing>
+          <wp:anchor distT="0" distB="0" distL="114300" distR="114300" simplePos="0" relativeHeight="251675648" behindDoc="0" locked="0" layoutInCell="1" allowOverlap="1">
+            <wp:simplePos x="0" y="0"/>
+            <wp:positionH relativeFrom="margin">
+              <wp:posOffset>2961005</wp:posOffset>
+            </wp:positionH>
+            <wp:positionV relativeFrom="margin">
+              <wp:posOffset>3122930</wp:posOffset>
+            </wp:positionV>
+            <wp:extent cx="3342640" cy="1427480"/>
+            <wp:effectExtent l="19050" t="0" r="0" b="0"/>
+            <wp:wrapSquare wrapText="bothSides"/>
+            <wp:docPr id="17" name="Picture 16"/>
+            <wp:cNvGraphicFramePr>
+              <a:graphicFrameLocks xmlns:a="http://schemas.openxmlformats.org/drawingml/2006/main" noChangeAspect="1"/>
+            </wp:cNvGraphicFramePr>
+            <a:graphic xmlns:a="http://schemas.openxmlformats.org/drawingml/2006/main">
+              <a:graphicData uri="http://schemas.openxmlformats.org/drawingml/2006/picture">
+                <pic:pic xmlns:pic="http://schemas.openxmlformats.org/drawingml/2006/picture">
+                  <pic:nvPicPr>
+                    <pic:cNvPr id="0" name="Picture 16"/>
+                    <pic:cNvPicPr>
+                      <a:picLocks noChangeAspect="1" noChangeArrowheads="1"/>
+                    </pic:cNvPicPr>
+                  </pic:nvPicPr>
+                  <pic:blipFill>
+                    <a:blip r:embed="rId15" cstate="print"/>
+                    <a:srcRect l="5121" t="17263" r="5896" b="31158"/>
+                    <a:stretch>
+                      <a:fillRect/>
+                    </a:stretch>
+                  </pic:blipFill>
+                  <pic:spPr bwMode="auto">
+                    <a:xfrm>
+                      <a:off x="0" y="0"/>
+                      <a:ext cx="3342640" cy="1427480"/>
+                    </a:xfrm>
+                    <a:prstGeom prst="rect">
+                      <a:avLst/>
+                    </a:prstGeom>
+                    <a:noFill/>
+                    <a:ln w="9525">
+                      <a:noFill/>
+                      <a:miter lim="800000"/>
+                      <a:headEnd/>
+                      <a:tailEnd/>
+                    </a:ln>
+                  </pic:spPr>
+                </pic:pic>
+              </a:graphicData>
+            </a:graphic>
+          </wp:anchor>
+        </w:drawing>
+      </w:r>
+    </w:p>
+    <w:p/>
+    <w:p>
+      <w:pPr>
+        <w:rPr>
+          <w:b/>
+          <w:bCs/>
+        </w:rPr>
+      </w:pPr>
+      <w:r>
+        <w:rPr>
+          <w:b/>
+          <w:bCs/>
+          <w:noProof/>
+        </w:rPr>
+        <w:drawing>
+          <wp:anchor distT="0" distB="0" distL="114300" distR="114300" simplePos="0" relativeHeight="251677696" behindDoc="0" locked="0" layoutInCell="1" allowOverlap="1">
+            <wp:simplePos x="0" y="0"/>
+            <wp:positionH relativeFrom="margin">
+              <wp:posOffset>3128010</wp:posOffset>
+            </wp:positionH>
+            <wp:positionV relativeFrom="margin">
+              <wp:posOffset>640080</wp:posOffset>
+            </wp:positionV>
+            <wp:extent cx="3575685" cy="1448435"/>
+            <wp:effectExtent l="19050" t="0" r="5715" b="0"/>
+            <wp:wrapSquare wrapText="bothSides"/>
+            <wp:docPr id="18" name="Picture 10"/>
+            <wp:cNvGraphicFramePr>
+              <a:graphicFrameLocks xmlns:a="http://schemas.openxmlformats.org/drawingml/2006/main" noChangeAspect="1"/>
+            </wp:cNvGraphicFramePr>
+            <a:graphic xmlns:a="http://schemas.openxmlformats.org/drawingml/2006/main">
+              <a:graphicData uri="http://schemas.openxmlformats.org/drawingml/2006/picture">
+                <pic:pic xmlns:pic="http://schemas.openxmlformats.org/drawingml/2006/picture">
+                  <pic:nvPicPr>
+                    <pic:cNvPr id="0" name="Picture 10"/>
+                    <pic:cNvPicPr>
+                      <a:picLocks noChangeAspect="1" noChangeArrowheads="1"/>
+                    </pic:cNvPicPr>
+                  </pic:nvPicPr>
+                  <pic:blipFill>
+                    <a:blip r:embed="rId12" cstate="print"/>
+                    <a:srcRect l="4767" t="21895" b="14728"/>
+                    <a:stretch>
+                      <a:fillRect/>
+                    </a:stretch>
+                  </pic:blipFill>
+                  <pic:spPr bwMode="auto">
+                    <a:xfrm>
+                      <a:off x="0" y="0"/>
+                      <a:ext cx="3575685" cy="1448435"/>
+                    </a:xfrm>
+                    <a:prstGeom prst="rect">
+                      <a:avLst/>
+                    </a:prstGeom>
+                    <a:noFill/>
+                    <a:ln w="9525">
+                      <a:noFill/>
+                      <a:miter lim="800000"/>
+                      <a:headEnd/>
+                      <a:tailEnd/>
+                    </a:ln>
+                  </pic:spPr>
+                </pic:pic>
+              </a:graphicData>
+            </a:graphic>
+          </wp:anchor>
+        </w:drawing>
+      </w:r>
+      <w:proofErr w:type="spellStart"/>
+      <w:r>
+        <w:rPr>
+          <w:b/>
+          <w:bCs/>
+        </w:rPr>
+        <w:t>Ques</w:t>
+      </w:r>
+      <w:proofErr w:type="spellEnd"/>
+      <w:r>
+        <w:rPr>
+          <w:b/>
+          <w:bCs/>
+        </w:rPr>
+        <w:t xml:space="preserve"> 7</w:t>
+      </w:r>
+      <w:r>
+        <w:rPr>
+          <w:b/>
+          <w:bCs/>
+        </w:rPr>
+        <w:t>_CodeChef</w:t>
+      </w:r>
+    </w:p>
+    <w:p>
+      <w:r>
+        <w:rPr>
+          <w:noProof/>
+        </w:rPr>
+        <w:drawing>
+          <wp:anchor distT="0" distB="0" distL="114300" distR="114300" simplePos="0" relativeHeight="251678720" behindDoc="0" locked="0" layoutInCell="1" allowOverlap="1">
+            <wp:simplePos x="0" y="0"/>
+            <wp:positionH relativeFrom="margin">
+              <wp:posOffset>-663575</wp:posOffset>
+            </wp:positionH>
+            <wp:positionV relativeFrom="margin">
+              <wp:posOffset>5802630</wp:posOffset>
+            </wp:positionV>
+            <wp:extent cx="3007995" cy="2046605"/>
+            <wp:effectExtent l="19050" t="0" r="1905" b="0"/>
+            <wp:wrapSquare wrapText="bothSides"/>
+            <wp:docPr id="19" name="Picture 19"/>
+            <wp:cNvGraphicFramePr>
+              <a:graphicFrameLocks xmlns:a="http://schemas.openxmlformats.org/drawingml/2006/main" noChangeAspect="1"/>
+            </wp:cNvGraphicFramePr>
+            <a:graphic xmlns:a="http://schemas.openxmlformats.org/drawingml/2006/main">
+              <a:graphicData uri="http://schemas.openxmlformats.org/drawingml/2006/picture">
+                <pic:pic xmlns:pic="http://schemas.openxmlformats.org/drawingml/2006/picture">
+                  <pic:nvPicPr>
+                    <pic:cNvPr id="0" name="Picture 19"/>
+                    <pic:cNvPicPr>
+                      <a:picLocks noChangeAspect="1" noChangeArrowheads="1"/>
+                    </pic:cNvPicPr>
+                  </pic:nvPicPr>
+                  <pic:blipFill>
+                    <a:blip r:embed="rId16" cstate="print"/>
+                    <a:srcRect l="4523" t="18947" r="19738" b="7790"/>
+                    <a:stretch>
+                      <a:fillRect/>
+                    </a:stretch>
+                  </pic:blipFill>
+                  <pic:spPr bwMode="auto">
+                    <a:xfrm>
+                      <a:off x="0" y="0"/>
+                      <a:ext cx="3007995" cy="2046605"/>
+                    </a:xfrm>
+                    <a:prstGeom prst="rect">
+                      <a:avLst/>
+                    </a:prstGeom>
+                    <a:noFill/>
+                    <a:ln w="9525">
+                      <a:noFill/>
+                      <a:miter lim="800000"/>
+                      <a:headEnd/>
+                      <a:tailEnd/>
+                    </a:ln>
+                  </pic:spPr>
+                </pic:pic>
+              </a:graphicData>
+            </a:graphic>
+          </wp:anchor>
+        </w:drawing>
+      </w:r>
+    </w:p>
+    <w:p>
+      <w:r>
+        <w:rPr>
+          <w:noProof/>
+        </w:rPr>
+        <w:drawing>
+          <wp:anchor distT="0" distB="0" distL="114300" distR="114300" simplePos="0" relativeHeight="251679744" behindDoc="0" locked="0" layoutInCell="1" allowOverlap="1">
+            <wp:simplePos x="0" y="0"/>
+            <wp:positionH relativeFrom="margin">
+              <wp:posOffset>2930525</wp:posOffset>
+            </wp:positionH>
+            <wp:positionV relativeFrom="margin">
+              <wp:posOffset>5957570</wp:posOffset>
+            </wp:positionV>
+            <wp:extent cx="3235960" cy="1737360"/>
+            <wp:effectExtent l="19050" t="0" r="2540" b="0"/>
+            <wp:wrapSquare wrapText="bothSides"/>
+            <wp:docPr id="22" name="Picture 22"/>
+            <wp:cNvGraphicFramePr>
+              <a:graphicFrameLocks xmlns:a="http://schemas.openxmlformats.org/drawingml/2006/main" noChangeAspect="1"/>
+            </wp:cNvGraphicFramePr>
+            <a:graphic xmlns:a="http://schemas.openxmlformats.org/drawingml/2006/main">
+              <a:graphicData uri="http://schemas.openxmlformats.org/drawingml/2006/picture">
+                <pic:pic xmlns:pic="http://schemas.openxmlformats.org/drawingml/2006/picture">
+                  <pic:nvPicPr>
+                    <pic:cNvPr id="0" name="Picture 22"/>
+                    <pic:cNvPicPr>
+                      <a:picLocks noChangeAspect="1" noChangeArrowheads="1"/>
+                    </pic:cNvPicPr>
+                  </pic:nvPicPr>
+                  <pic:blipFill>
+                    <a:blip r:embed="rId17" cstate="print"/>
+                    <a:srcRect l="5475" t="20632" r="6843" b="18737"/>
+                    <a:stretch>
+                      <a:fillRect/>
+                    </a:stretch>
+                  </pic:blipFill>
+                  <pic:spPr bwMode="auto">
+                    <a:xfrm>
+                      <a:off x="0" y="0"/>
+                      <a:ext cx="3235960" cy="1737360"/>
+                    </a:xfrm>
+                    <a:prstGeom prst="rect">
+                      <a:avLst/>
+                    </a:prstGeom>
+                    <a:noFill/>
+                    <a:ln w="9525">
+                      <a:noFill/>
+                      <a:miter lim="800000"/>
+                      <a:headEnd/>
+                      <a:tailEnd/>
+                    </a:ln>
+                  </pic:spPr>
+                </pic:pic>
+              </a:graphicData>
+            </a:graphic>
+          </wp:anchor>
+        </w:drawing>
+      </w:r>
+    </w:p>
+    <w:p/>
+    <w:p>
+      <w:pPr>
+        <w:tabs>
+          <w:tab w:val="left" w:pos="3013"/>
+        </w:tabs>
+      </w:pPr>
+      <w:r>
+        <w:tab/>
+      </w:r>
+    </w:p>
     <w:p/>
     <w:p/>
-    <w:p/>
-    <w:p/>
-    <w:p/>
+    <w:p>
+      <w:pPr>
+        <w:tabs>
+          <w:tab w:val="left" w:pos="3002"/>
+        </w:tabs>
+      </w:pPr>
+    </w:p>
+    <w:p>
+      <w:r>
+        <w:br w:type="page"/>
+      </w:r>
+    </w:p>
+    <w:p>
+      <w:pPr>
+        <w:rPr>
+          <w:b/>
+          <w:bCs/>
+        </w:rPr>
+      </w:pPr>
+      <w:r>
+        <w:rPr>
+          <w:b/>
+          <w:bCs/>
+          <w:noProof/>
+        </w:rPr>
+        <w:lastRenderedPageBreak/>
+        <w:drawing>
+          <wp:anchor distT="0" distB="0" distL="114300" distR="114300" simplePos="0" relativeHeight="251681792" behindDoc="0" locked="0" layoutInCell="1" allowOverlap="1">
+            <wp:simplePos x="0" y="0"/>
+            <wp:positionH relativeFrom="margin">
+              <wp:posOffset>2916555</wp:posOffset>
+            </wp:positionH>
+            <wp:positionV relativeFrom="margin">
+              <wp:posOffset>295275</wp:posOffset>
+            </wp:positionV>
+            <wp:extent cx="3645535" cy="2011680"/>
+            <wp:effectExtent l="19050" t="0" r="0" b="0"/>
+            <wp:wrapSquare wrapText="bothSides"/>
+            <wp:docPr id="28" name="Picture 28"/>
+            <wp:cNvGraphicFramePr>
+              <a:graphicFrameLocks xmlns:a="http://schemas.openxmlformats.org/drawingml/2006/main" noChangeAspect="1"/>
+            </wp:cNvGraphicFramePr>
+            <a:graphic xmlns:a="http://schemas.openxmlformats.org/drawingml/2006/main">
+              <a:graphicData uri="http://schemas.openxmlformats.org/drawingml/2006/picture">
+                <pic:pic xmlns:pic="http://schemas.openxmlformats.org/drawingml/2006/picture">
+                  <pic:nvPicPr>
+                    <pic:cNvPr id="0" name="Picture 28"/>
+                    <pic:cNvPicPr>
+                      <a:picLocks noChangeAspect="1" noChangeArrowheads="1"/>
+                    </pic:cNvPicPr>
+                  </pic:nvPicPr>
+                  <pic:blipFill>
+                    <a:blip r:embed="rId18" cstate="print"/>
+                    <a:srcRect l="5123" t="18105" r="6270" b="14516"/>
+                    <a:stretch>
+                      <a:fillRect/>
+                    </a:stretch>
+                  </pic:blipFill>
+                  <pic:spPr bwMode="auto">
+                    <a:xfrm>
+                      <a:off x="0" y="0"/>
+                      <a:ext cx="3645535" cy="2011680"/>
+                    </a:xfrm>
+                    <a:prstGeom prst="rect">
+                      <a:avLst/>
+                    </a:prstGeom>
+                    <a:noFill/>
+                    <a:ln w="9525">
+                      <a:noFill/>
+                      <a:miter lim="800000"/>
+                      <a:headEnd/>
+                      <a:tailEnd/>
+                    </a:ln>
+                  </pic:spPr>
+                </pic:pic>
+              </a:graphicData>
+            </a:graphic>
+          </wp:anchor>
+        </w:drawing>
+      </w:r>
+      <w:r>
+        <w:rPr>
+          <w:b/>
+          <w:bCs/>
+          <w:noProof/>
+        </w:rPr>
+        <w:drawing>
+          <wp:anchor distT="0" distB="0" distL="114300" distR="114300" simplePos="0" relativeHeight="251680768" behindDoc="0" locked="0" layoutInCell="1" allowOverlap="1">
+            <wp:simplePos x="0" y="0"/>
+            <wp:positionH relativeFrom="margin">
+              <wp:posOffset>-741045</wp:posOffset>
+            </wp:positionH>
+            <wp:positionV relativeFrom="margin">
+              <wp:posOffset>393700</wp:posOffset>
+            </wp:positionV>
+            <wp:extent cx="3502660" cy="1912620"/>
+            <wp:effectExtent l="19050" t="0" r="2540" b="0"/>
+            <wp:wrapSquare wrapText="bothSides"/>
+            <wp:docPr id="25" name="Picture 25"/>
+            <wp:cNvGraphicFramePr>
+              <a:graphicFrameLocks xmlns:a="http://schemas.openxmlformats.org/drawingml/2006/main" noChangeAspect="1"/>
+            </wp:cNvGraphicFramePr>
+            <a:graphic xmlns:a="http://schemas.openxmlformats.org/drawingml/2006/main">
+              <a:graphicData uri="http://schemas.openxmlformats.org/drawingml/2006/picture">
+                <pic:pic xmlns:pic="http://schemas.openxmlformats.org/drawingml/2006/picture">
+                  <pic:nvPicPr>
+                    <pic:cNvPr id="0" name="Picture 25"/>
+                    <pic:cNvPicPr>
+                      <a:picLocks noChangeAspect="1" noChangeArrowheads="1"/>
+                    </pic:cNvPicPr>
+                  </pic:nvPicPr>
+                  <pic:blipFill>
+                    <a:blip r:embed="rId19" cstate="print"/>
+                    <a:srcRect l="5005" t="20632" r="6251" b="17263"/>
+                    <a:stretch>
+                      <a:fillRect/>
+                    </a:stretch>
+                  </pic:blipFill>
+                  <pic:spPr bwMode="auto">
+                    <a:xfrm>
+                      <a:off x="0" y="0"/>
+                      <a:ext cx="3502660" cy="1912620"/>
+                    </a:xfrm>
+                    <a:prstGeom prst="rect">
+                      <a:avLst/>
+                    </a:prstGeom>
+                    <a:noFill/>
+                    <a:ln w="9525">
+                      <a:noFill/>
+                      <a:miter lim="800000"/>
+                      <a:headEnd/>
+                      <a:tailEnd/>
+                    </a:ln>
+                  </pic:spPr>
+                </pic:pic>
+              </a:graphicData>
+            </a:graphic>
+          </wp:anchor>
+        </w:drawing>
+      </w:r>
+      <w:proofErr w:type="spellStart"/>
+      <w:r>
+        <w:rPr>
+          <w:b/>
+          <w:bCs/>
+        </w:rPr>
+        <w:t>Ques</w:t>
+      </w:r>
+      <w:proofErr w:type="spellEnd"/>
+      <w:r>
+        <w:rPr>
+          <w:b/>
+          <w:bCs/>
+        </w:rPr>
+        <w:t xml:space="preserve"> 8</w:t>
+      </w:r>
+      <w:r>
+        <w:rPr>
+          <w:b/>
+          <w:bCs/>
+        </w:rPr>
+        <w:t>_CodeChef</w:t>
+      </w:r>
+    </w:p>
+    <w:p>
+      <w:pPr>
+        <w:tabs>
+          <w:tab w:val="left" w:pos="3002"/>
+        </w:tabs>
+      </w:pPr>
+      <w:r>
+        <w:tab/>
+      </w:r>
+    </w:p>
+    <w:p>
+      <w:pPr>
+        <w:rPr>
+          <w:b/>
+          <w:bCs/>
+        </w:rPr>
+      </w:pPr>
+      <w:r>
+        <w:rPr>
+          <w:b/>
+          <w:bCs/>
+          <w:noProof/>
+        </w:rPr>
+        <w:drawing>
+          <wp:anchor distT="0" distB="0" distL="114300" distR="114300" simplePos="0" relativeHeight="251684864" behindDoc="0" locked="0" layoutInCell="1" allowOverlap="1">
+            <wp:simplePos x="0" y="0"/>
+            <wp:positionH relativeFrom="margin">
+              <wp:posOffset>2916555</wp:posOffset>
+            </wp:positionH>
+            <wp:positionV relativeFrom="margin">
+              <wp:posOffset>295275</wp:posOffset>
+            </wp:positionV>
+            <wp:extent cx="3645535" cy="2011680"/>
+            <wp:effectExtent l="19050" t="0" r="0" b="0"/>
+            <wp:wrapSquare wrapText="bothSides"/>
+            <wp:docPr id="21" name="Picture 28"/>
+            <wp:cNvGraphicFramePr>
+              <a:graphicFrameLocks xmlns:a="http://schemas.openxmlformats.org/drawingml/2006/main" noChangeAspect="1"/>
+            </wp:cNvGraphicFramePr>
+            <a:graphic xmlns:a="http://schemas.openxmlformats.org/drawingml/2006/main">
+              <a:graphicData uri="http://schemas.openxmlformats.org/drawingml/2006/picture">
+                <pic:pic xmlns:pic="http://schemas.openxmlformats.org/drawingml/2006/picture">
+                  <pic:nvPicPr>
+                    <pic:cNvPr id="0" name="Picture 28"/>
+                    <pic:cNvPicPr>
+                      <a:picLocks noChangeAspect="1" noChangeArrowheads="1"/>
+                    </pic:cNvPicPr>
+                  </pic:nvPicPr>
+                  <pic:blipFill>
+                    <a:blip r:embed="rId18" cstate="print"/>
+                    <a:srcRect l="5123" t="18105" r="6270" b="14516"/>
+                    <a:stretch>
+                      <a:fillRect/>
+                    </a:stretch>
+                  </pic:blipFill>
+                  <pic:spPr bwMode="auto">
+                    <a:xfrm>
+                      <a:off x="0" y="0"/>
+                      <a:ext cx="3645535" cy="2011680"/>
+                    </a:xfrm>
+                    <a:prstGeom prst="rect">
+                      <a:avLst/>
+                    </a:prstGeom>
+                    <a:noFill/>
+                    <a:ln w="9525">
+                      <a:noFill/>
+                      <a:miter lim="800000"/>
+                      <a:headEnd/>
+                      <a:tailEnd/>
+                    </a:ln>
+                  </pic:spPr>
+                </pic:pic>
+              </a:graphicData>
+            </a:graphic>
+          </wp:anchor>
+        </w:drawing>
+      </w:r>
+      <w:r>
+        <w:rPr>
+          <w:b/>
+          <w:bCs/>
+          <w:noProof/>
+        </w:rPr>
+        <w:drawing>
+          <wp:anchor distT="0" distB="0" distL="114300" distR="114300" simplePos="0" relativeHeight="251683840" behindDoc="0" locked="0" layoutInCell="1" allowOverlap="1">
+            <wp:simplePos x="0" y="0"/>
+            <wp:positionH relativeFrom="margin">
+              <wp:posOffset>-741045</wp:posOffset>
+            </wp:positionH>
+            <wp:positionV relativeFrom="margin">
+              <wp:posOffset>393700</wp:posOffset>
+            </wp:positionV>
+            <wp:extent cx="3502660" cy="1912620"/>
+            <wp:effectExtent l="19050" t="0" r="2540" b="0"/>
+            <wp:wrapSquare wrapText="bothSides"/>
+            <wp:docPr id="23" name="Picture 25"/>
+            <wp:cNvGraphicFramePr>
+              <a:graphicFrameLocks xmlns:a="http://schemas.openxmlformats.org/drawingml/2006/main" noChangeAspect="1"/>
+            </wp:cNvGraphicFramePr>
+            <a:graphic xmlns:a="http://schemas.openxmlformats.org/drawingml/2006/main">
+              <a:graphicData uri="http://schemas.openxmlformats.org/drawingml/2006/picture">
+                <pic:pic xmlns:pic="http://schemas.openxmlformats.org/drawingml/2006/picture">
+                  <pic:nvPicPr>
+                    <pic:cNvPr id="0" name="Picture 25"/>
+                    <pic:cNvPicPr>
+                      <a:picLocks noChangeAspect="1" noChangeArrowheads="1"/>
+                    </pic:cNvPicPr>
+                  </pic:nvPicPr>
+                  <pic:blipFill>
+                    <a:blip r:embed="rId19" cstate="print"/>
+                    <a:srcRect l="5005" t="20632" r="6251" b="17263"/>
+                    <a:stretch>
+                      <a:fillRect/>
+                    </a:stretch>
+                  </pic:blipFill>
+                  <pic:spPr bwMode="auto">
+                    <a:xfrm>
+                      <a:off x="0" y="0"/>
+                      <a:ext cx="3502660" cy="1912620"/>
+                    </a:xfrm>
+                    <a:prstGeom prst="rect">
+                      <a:avLst/>
+                    </a:prstGeom>
+                    <a:noFill/>
+                    <a:ln w="9525">
+                      <a:noFill/>
+                      <a:miter lim="800000"/>
+                      <a:headEnd/>
+                      <a:tailEnd/>
+                    </a:ln>
+                  </pic:spPr>
+                </pic:pic>
+              </a:graphicData>
+            </a:graphic>
+          </wp:anchor>
+        </w:drawing>
+      </w:r>
+      <w:proofErr w:type="spellStart"/>
+      <w:r>
+        <w:rPr>
+          <w:b/>
+          <w:bCs/>
+        </w:rPr>
+        <w:t>Ques</w:t>
+      </w:r>
+      <w:proofErr w:type="spellEnd"/>
+      <w:r>
+        <w:rPr>
+          <w:b/>
+          <w:bCs/>
+        </w:rPr>
+        <w:t xml:space="preserve"> 9</w:t>
+      </w:r>
+      <w:r>
+        <w:rPr>
+          <w:b/>
+          <w:bCs/>
+        </w:rPr>
+        <w:t>_CodeChef</w:t>
+      </w:r>
+    </w:p>
     <w:p/>
     <w:sectPr>
       <w:pgSz w:w="12240" w:h="15840"/>

</xml_diff>

<commit_message>
CodeChef 1* question done as ques 15
</commit_message>
<xml_diff>
--- a/CodeChef_py_ques.docx
+++ b/CodeChef_py_ques.docx
@@ -2615,8 +2615,68 @@
         <w:rPr>
           <w:b/>
           <w:bCs/>
+          <w:noProof/>
         </w:rPr>
         <w:lastRenderedPageBreak/>
+        <w:drawing>
+          <wp:anchor distT="0" distB="0" distL="114300" distR="114300" simplePos="0" relativeHeight="251711488" behindDoc="0" locked="0" layoutInCell="1" allowOverlap="1">
+            <wp:simplePos x="0" y="0"/>
+            <wp:positionH relativeFrom="margin">
+              <wp:posOffset>2902585</wp:posOffset>
+            </wp:positionH>
+            <wp:positionV relativeFrom="margin">
+              <wp:posOffset>428625</wp:posOffset>
+            </wp:positionV>
+            <wp:extent cx="3188335" cy="1990090"/>
+            <wp:effectExtent l="19050" t="0" r="0" b="0"/>
+            <wp:wrapSquare wrapText="bothSides"/>
+            <wp:docPr id="24" name="Picture 4"/>
+            <wp:cNvGraphicFramePr>
+              <a:graphicFrameLocks xmlns:a="http://schemas.openxmlformats.org/drawingml/2006/main" noChangeAspect="1"/>
+            </wp:cNvGraphicFramePr>
+            <a:graphic xmlns:a="http://schemas.openxmlformats.org/drawingml/2006/main">
+              <a:graphicData uri="http://schemas.openxmlformats.org/drawingml/2006/picture">
+                <pic:pic xmlns:pic="http://schemas.openxmlformats.org/drawingml/2006/picture">
+                  <pic:nvPicPr>
+                    <pic:cNvPr id="0" name="Picture 4"/>
+                    <pic:cNvPicPr>
+                      <a:picLocks noChangeAspect="1" noChangeArrowheads="1"/>
+                    </pic:cNvPicPr>
+                  </pic:nvPicPr>
+                  <pic:blipFill>
+                    <a:blip r:embed="rId30" cstate="print"/>
+                    <a:srcRect l="4768" t="19579" r="26599" b="16632"/>
+                    <a:stretch>
+                      <a:fillRect/>
+                    </a:stretch>
+                  </pic:blipFill>
+                  <pic:spPr bwMode="auto">
+                    <a:xfrm>
+                      <a:off x="0" y="0"/>
+                      <a:ext cx="3188335" cy="1990090"/>
+                    </a:xfrm>
+                    <a:prstGeom prst="rect">
+                      <a:avLst/>
+                    </a:prstGeom>
+                    <a:noFill/>
+                    <a:ln w="9525">
+                      <a:noFill/>
+                      <a:miter lim="800000"/>
+                      <a:headEnd/>
+                      <a:tailEnd/>
+                    </a:ln>
+                  </pic:spPr>
+                </pic:pic>
+              </a:graphicData>
+            </a:graphic>
+          </wp:anchor>
+        </w:drawing>
+      </w:r>
+      <w:r>
+        <w:rPr>
+          <w:b/>
+          <w:bCs/>
+        </w:rPr>
         <w:t>Ques 14</w:t>
       </w:r>
       <w:r>
@@ -2627,11 +2687,393 @@
         <w:t>_CodeChef</w:t>
       </w:r>
     </w:p>
-    <w:p/>
+    <w:p>
+      <w:r>
+        <w:rPr>
+          <w:noProof/>
+        </w:rPr>
+        <w:drawing>
+          <wp:anchor distT="0" distB="0" distL="114300" distR="114300" simplePos="0" relativeHeight="251710464" behindDoc="0" locked="0" layoutInCell="1" allowOverlap="1">
+            <wp:simplePos x="0" y="0"/>
+            <wp:positionH relativeFrom="margin">
+              <wp:posOffset>-705485</wp:posOffset>
+            </wp:positionH>
+            <wp:positionV relativeFrom="margin">
+              <wp:posOffset>478155</wp:posOffset>
+            </wp:positionV>
+            <wp:extent cx="3392170" cy="1997075"/>
+            <wp:effectExtent l="19050" t="0" r="0" b="0"/>
+            <wp:wrapSquare wrapText="bothSides"/>
+            <wp:docPr id="20" name="Picture 1"/>
+            <wp:cNvGraphicFramePr>
+              <a:graphicFrameLocks xmlns:a="http://schemas.openxmlformats.org/drawingml/2006/main" noChangeAspect="1"/>
+            </wp:cNvGraphicFramePr>
+            <a:graphic xmlns:a="http://schemas.openxmlformats.org/drawingml/2006/main">
+              <a:graphicData uri="http://schemas.openxmlformats.org/drawingml/2006/picture">
+                <pic:pic xmlns:pic="http://schemas.openxmlformats.org/drawingml/2006/picture">
+                  <pic:nvPicPr>
+                    <pic:cNvPr id="0" name="Picture 1"/>
+                    <pic:cNvPicPr>
+                      <a:picLocks noChangeAspect="1" noChangeArrowheads="1"/>
+                    </pic:cNvPicPr>
+                  </pic:nvPicPr>
+                  <pic:blipFill>
+                    <a:blip r:embed="rId31" cstate="print"/>
+                    <a:srcRect l="5242" t="21053" r="7552" b="15158"/>
+                    <a:stretch>
+                      <a:fillRect/>
+                    </a:stretch>
+                  </pic:blipFill>
+                  <pic:spPr bwMode="auto">
+                    <a:xfrm>
+                      <a:off x="0" y="0"/>
+                      <a:ext cx="3392170" cy="1997075"/>
+                    </a:xfrm>
+                    <a:prstGeom prst="rect">
+                      <a:avLst/>
+                    </a:prstGeom>
+                    <a:noFill/>
+                    <a:ln w="9525">
+                      <a:noFill/>
+                      <a:miter lim="800000"/>
+                      <a:headEnd/>
+                      <a:tailEnd/>
+                    </a:ln>
+                  </pic:spPr>
+                </pic:pic>
+              </a:graphicData>
+            </a:graphic>
+          </wp:anchor>
+        </w:drawing>
+      </w:r>
+    </w:p>
+    <w:p>
+      <w:pPr>
+        <w:rPr>
+          <w:b/>
+          <w:bCs/>
+        </w:rPr>
+      </w:pPr>
+      <w:r>
+        <w:rPr>
+          <w:b/>
+          <w:bCs/>
+          <w:noProof/>
+        </w:rPr>
+        <w:drawing>
+          <wp:anchor distT="0" distB="0" distL="114300" distR="114300" simplePos="0" relativeHeight="251713536" behindDoc="0" locked="0" layoutInCell="1" allowOverlap="1">
+            <wp:simplePos x="0" y="0"/>
+            <wp:positionH relativeFrom="margin">
+              <wp:posOffset>2902585</wp:posOffset>
+            </wp:positionH>
+            <wp:positionV relativeFrom="margin">
+              <wp:posOffset>428625</wp:posOffset>
+            </wp:positionV>
+            <wp:extent cx="3188335" cy="1990090"/>
+            <wp:effectExtent l="19050" t="0" r="0" b="0"/>
+            <wp:wrapSquare wrapText="bothSides"/>
+            <wp:docPr id="26" name="Picture 4"/>
+            <wp:cNvGraphicFramePr>
+              <a:graphicFrameLocks xmlns:a="http://schemas.openxmlformats.org/drawingml/2006/main" noChangeAspect="1"/>
+            </wp:cNvGraphicFramePr>
+            <a:graphic xmlns:a="http://schemas.openxmlformats.org/drawingml/2006/main">
+              <a:graphicData uri="http://schemas.openxmlformats.org/drawingml/2006/picture">
+                <pic:pic xmlns:pic="http://schemas.openxmlformats.org/drawingml/2006/picture">
+                  <pic:nvPicPr>
+                    <pic:cNvPr id="0" name="Picture 4"/>
+                    <pic:cNvPicPr>
+                      <a:picLocks noChangeAspect="1" noChangeArrowheads="1"/>
+                    </pic:cNvPicPr>
+                  </pic:nvPicPr>
+                  <pic:blipFill>
+                    <a:blip r:embed="rId30" cstate="print"/>
+                    <a:srcRect l="4768" t="19579" r="26599" b="16632"/>
+                    <a:stretch>
+                      <a:fillRect/>
+                    </a:stretch>
+                  </pic:blipFill>
+                  <pic:spPr bwMode="auto">
+                    <a:xfrm>
+                      <a:off x="0" y="0"/>
+                      <a:ext cx="3188335" cy="1990090"/>
+                    </a:xfrm>
+                    <a:prstGeom prst="rect">
+                      <a:avLst/>
+                    </a:prstGeom>
+                    <a:noFill/>
+                    <a:ln w="9525">
+                      <a:noFill/>
+                      <a:miter lim="800000"/>
+                      <a:headEnd/>
+                      <a:tailEnd/>
+                    </a:ln>
+                  </pic:spPr>
+                </pic:pic>
+              </a:graphicData>
+            </a:graphic>
+          </wp:anchor>
+        </w:drawing>
+      </w:r>
+      <w:r>
+        <w:rPr>
+          <w:b/>
+          <w:bCs/>
+        </w:rPr>
+        <w:t>Ques 15</w:t>
+      </w:r>
+      <w:r>
+        <w:rPr>
+          <w:b/>
+          <w:bCs/>
+        </w:rPr>
+        <w:t>_CodeChef</w:t>
+      </w:r>
+      <w:r>
+        <w:rPr>
+          <w:b/>
+          <w:bCs/>
+        </w:rPr>
+        <w:t>_imp</w:t>
+      </w:r>
+    </w:p>
     <w:p>
       <w:pPr>
         <w:tabs>
           <w:tab w:val="left" w:pos="3223"/>
+        </w:tabs>
+      </w:pPr>
+      <w:r>
+        <w:rPr>
+          <w:noProof/>
+        </w:rPr>
+        <w:drawing>
+          <wp:anchor distT="0" distB="0" distL="114300" distR="114300" simplePos="0" relativeHeight="251714560" behindDoc="0" locked="0" layoutInCell="1" allowOverlap="1">
+            <wp:simplePos x="0" y="0"/>
+            <wp:positionH relativeFrom="margin">
+              <wp:posOffset>-670560</wp:posOffset>
+            </wp:positionH>
+            <wp:positionV relativeFrom="margin">
+              <wp:posOffset>3249295</wp:posOffset>
+            </wp:positionV>
+            <wp:extent cx="3743960" cy="2116455"/>
+            <wp:effectExtent l="19050" t="0" r="8890" b="0"/>
+            <wp:wrapSquare wrapText="bothSides"/>
+            <wp:docPr id="27" name="Picture 1"/>
+            <wp:cNvGraphicFramePr>
+              <a:graphicFrameLocks xmlns:a="http://schemas.openxmlformats.org/drawingml/2006/main" noChangeAspect="1"/>
+            </wp:cNvGraphicFramePr>
+            <a:graphic xmlns:a="http://schemas.openxmlformats.org/drawingml/2006/main">
+              <a:graphicData uri="http://schemas.openxmlformats.org/drawingml/2006/picture">
+                <pic:pic xmlns:pic="http://schemas.openxmlformats.org/drawingml/2006/picture">
+                  <pic:nvPicPr>
+                    <pic:cNvPr id="0" name="Picture 1"/>
+                    <pic:cNvPicPr>
+                      <a:picLocks noChangeAspect="1" noChangeArrowheads="1"/>
+                    </pic:cNvPicPr>
+                  </pic:nvPicPr>
+                  <pic:blipFill>
+                    <a:blip r:embed="rId32" cstate="print"/>
+                    <a:srcRect l="5000" t="16009" r="6488" b="13638"/>
+                    <a:stretch>
+                      <a:fillRect/>
+                    </a:stretch>
+                  </pic:blipFill>
+                  <pic:spPr bwMode="auto">
+                    <a:xfrm>
+                      <a:off x="0" y="0"/>
+                      <a:ext cx="3743960" cy="2116455"/>
+                    </a:xfrm>
+                    <a:prstGeom prst="rect">
+                      <a:avLst/>
+                    </a:prstGeom>
+                    <a:noFill/>
+                    <a:ln w="9525">
+                      <a:noFill/>
+                      <a:miter lim="800000"/>
+                      <a:headEnd/>
+                      <a:tailEnd/>
+                    </a:ln>
+                  </pic:spPr>
+                </pic:pic>
+              </a:graphicData>
+            </a:graphic>
+          </wp:anchor>
+        </w:drawing>
+      </w:r>
+      <w:r>
+        <w:tab/>
+      </w:r>
+    </w:p>
+    <w:p>
+      <w:r>
+        <w:rPr>
+          <w:noProof/>
+        </w:rPr>
+        <w:drawing>
+          <wp:anchor distT="0" distB="0" distL="114300" distR="114300" simplePos="0" relativeHeight="251715584" behindDoc="0" locked="0" layoutInCell="1" allowOverlap="1">
+            <wp:simplePos x="0" y="0"/>
+            <wp:positionH relativeFrom="margin">
+              <wp:posOffset>3451225</wp:posOffset>
+            </wp:positionH>
+            <wp:positionV relativeFrom="margin">
+              <wp:posOffset>3509645</wp:posOffset>
+            </wp:positionV>
+            <wp:extent cx="2820035" cy="1793240"/>
+            <wp:effectExtent l="19050" t="0" r="0" b="0"/>
+            <wp:wrapSquare wrapText="bothSides"/>
+            <wp:docPr id="34" name="Picture 4"/>
+            <wp:cNvGraphicFramePr>
+              <a:graphicFrameLocks xmlns:a="http://schemas.openxmlformats.org/drawingml/2006/main" noChangeAspect="1"/>
+            </wp:cNvGraphicFramePr>
+            <a:graphic xmlns:a="http://schemas.openxmlformats.org/drawingml/2006/main">
+              <a:graphicData uri="http://schemas.openxmlformats.org/drawingml/2006/picture">
+                <pic:pic xmlns:pic="http://schemas.openxmlformats.org/drawingml/2006/picture">
+                  <pic:nvPicPr>
+                    <pic:cNvPr id="0" name="Picture 4"/>
+                    <pic:cNvPicPr>
+                      <a:picLocks noChangeAspect="1" noChangeArrowheads="1"/>
+                    </pic:cNvPicPr>
+                  </pic:nvPicPr>
+                  <pic:blipFill>
+                    <a:blip r:embed="rId33" cstate="print"/>
+                    <a:srcRect l="5597" t="17684" r="12876" b="12811"/>
+                    <a:stretch>
+                      <a:fillRect/>
+                    </a:stretch>
+                  </pic:blipFill>
+                  <pic:spPr bwMode="auto">
+                    <a:xfrm>
+                      <a:off x="0" y="0"/>
+                      <a:ext cx="2820035" cy="1793240"/>
+                    </a:xfrm>
+                    <a:prstGeom prst="rect">
+                      <a:avLst/>
+                    </a:prstGeom>
+                    <a:noFill/>
+                    <a:ln w="9525">
+                      <a:noFill/>
+                      <a:miter lim="800000"/>
+                      <a:headEnd/>
+                      <a:tailEnd/>
+                    </a:ln>
+                  </pic:spPr>
+                </pic:pic>
+              </a:graphicData>
+            </a:graphic>
+          </wp:anchor>
+        </w:drawing>
+      </w:r>
+    </w:p>
+    <w:p/>
+    <w:p>
+      <w:pPr>
+        <w:rPr>
+          <w:b/>
+          <w:bCs/>
+        </w:rPr>
+      </w:pPr>
+      <w:r>
+        <w:rPr>
+          <w:b/>
+          <w:bCs/>
+          <w:noProof/>
+        </w:rPr>
+        <w:drawing>
+          <wp:anchor distT="0" distB="0" distL="114300" distR="114300" simplePos="0" relativeHeight="251717632" behindDoc="0" locked="0" layoutInCell="1" allowOverlap="1">
+            <wp:simplePos x="0" y="0"/>
+            <wp:positionH relativeFrom="margin">
+              <wp:posOffset>2902585</wp:posOffset>
+            </wp:positionH>
+            <wp:positionV relativeFrom="margin">
+              <wp:posOffset>428625</wp:posOffset>
+            </wp:positionV>
+            <wp:extent cx="3188335" cy="1990090"/>
+            <wp:effectExtent l="19050" t="0" r="0" b="0"/>
+            <wp:wrapSquare wrapText="bothSides"/>
+            <wp:docPr id="35" name="Picture 4"/>
+            <wp:cNvGraphicFramePr>
+              <a:graphicFrameLocks xmlns:a="http://schemas.openxmlformats.org/drawingml/2006/main" noChangeAspect="1"/>
+            </wp:cNvGraphicFramePr>
+            <a:graphic xmlns:a="http://schemas.openxmlformats.org/drawingml/2006/main">
+              <a:graphicData uri="http://schemas.openxmlformats.org/drawingml/2006/picture">
+                <pic:pic xmlns:pic="http://schemas.openxmlformats.org/drawingml/2006/picture">
+                  <pic:nvPicPr>
+                    <pic:cNvPr id="0" name="Picture 4"/>
+                    <pic:cNvPicPr>
+                      <a:picLocks noChangeAspect="1" noChangeArrowheads="1"/>
+                    </pic:cNvPicPr>
+                  </pic:nvPicPr>
+                  <pic:blipFill>
+                    <a:blip r:embed="rId30" cstate="print"/>
+                    <a:srcRect l="4768" t="19579" r="26599" b="16632"/>
+                    <a:stretch>
+                      <a:fillRect/>
+                    </a:stretch>
+                  </pic:blipFill>
+                  <pic:spPr bwMode="auto">
+                    <a:xfrm>
+                      <a:off x="0" y="0"/>
+                      <a:ext cx="3188335" cy="1990090"/>
+                    </a:xfrm>
+                    <a:prstGeom prst="rect">
+                      <a:avLst/>
+                    </a:prstGeom>
+                    <a:noFill/>
+                    <a:ln w="9525">
+                      <a:noFill/>
+                      <a:miter lim="800000"/>
+                      <a:headEnd/>
+                      <a:tailEnd/>
+                    </a:ln>
+                  </pic:spPr>
+                </pic:pic>
+              </a:graphicData>
+            </a:graphic>
+          </wp:anchor>
+        </w:drawing>
+      </w:r>
+      <w:r>
+        <w:rPr>
+          <w:b/>
+          <w:bCs/>
+        </w:rPr>
+        <w:t>Ques 16</w:t>
+      </w:r>
+      <w:r>
+        <w:rPr>
+          <w:b/>
+          <w:bCs/>
+        </w:rPr>
+        <w:t>_CodeChef</w:t>
+      </w:r>
+      <w:r>
+        <w:rPr>
+          <w:b/>
+          <w:bCs/>
+        </w:rPr>
+        <w:t>_imp</w:t>
+      </w:r>
+    </w:p>
+    <w:p/>
+    <w:p/>
+    <w:p/>
+    <w:p/>
+    <w:p/>
+    <w:p>
+      <w:pPr>
+        <w:tabs>
+          <w:tab w:val="left" w:pos="2692"/>
+        </w:tabs>
+      </w:pPr>
+      <w:r>
+        <w:tab/>
+      </w:r>
+    </w:p>
+    <w:p/>
+    <w:p>
+      <w:pPr>
+        <w:tabs>
+          <w:tab w:val="left" w:pos="3522"/>
         </w:tabs>
       </w:pPr>
       <w:r>

</xml_diff>